<commit_message>
changed clarke institutional aff.
</commit_message>
<xml_diff>
--- a/++Templated Entries/++HayHay/Gutai Templated HE/Gutai Templated HE (not finished).docx
+++ b/++Templated Entries/++HayHay/Gutai Templated HE/Gutai Templated HE (not finished).docx
@@ -66,10 +66,11 @@
               <w:listItem w:displayText="Prof." w:value="Prof."/>
             </w:dropDownList>
           </w:sdtPr>
+          <w:sdtEndPr/>
           <w:sdtContent>
             <w:tc>
               <w:tcPr>
-                <w:tcW w:w="1259" w:type="dxa"/>
+                <w:tcW w:w="1296" w:type="dxa"/>
               </w:tcPr>
               <w:p>
                 <w:pPr>
@@ -101,15 +102,18 @@
             </w:placeholder>
             <w:text/>
           </w:sdtPr>
+          <w:sdtEndPr/>
           <w:sdtContent>
             <w:tc>
               <w:tcPr>
                 <w:tcW w:w="2073" w:type="dxa"/>
               </w:tcPr>
               <w:p>
+                <w:proofErr w:type="spellStart"/>
                 <w:r>
                   <w:t>Neilton</w:t>
                 </w:r>
+                <w:proofErr w:type="spellEnd"/>
               </w:p>
             </w:tc>
           </w:sdtContent>
@@ -125,6 +129,7 @@
             <w:showingPlcHdr/>
             <w:text/>
           </w:sdtPr>
+          <w:sdtEndPr/>
           <w:sdtContent>
             <w:tc>
               <w:tcPr>
@@ -151,6 +156,7 @@
             </w:placeholder>
             <w:text/>
           </w:sdtPr>
+          <w:sdtEndPr/>
           <w:sdtContent>
             <w:tc>
               <w:tcPr>
@@ -195,10 +201,11 @@
             </w:placeholder>
             <w:showingPlcHdr/>
           </w:sdtPr>
+          <w:sdtEndPr/>
           <w:sdtContent>
             <w:tc>
               <w:tcPr>
-                <w:tcW w:w="8525" w:type="dxa"/>
+                <w:tcW w:w="8562" w:type="dxa"/>
                 <w:gridSpan w:val="4"/>
               </w:tcPr>
               <w:p>
@@ -246,12 +253,32 @@
           <w:sdtContent>
             <w:tc>
               <w:tcPr>
-                <w:tcW w:w="8525" w:type="dxa"/>
+                <w:tcW w:w="8562" w:type="dxa"/>
                 <w:gridSpan w:val="4"/>
               </w:tcPr>
               <w:p>
                 <w:r>
-                  <w:t>Tama Art University, Tokyo</w:t>
+                  <w:rPr>
+                    <w:rFonts w:ascii="Calibri" w:eastAsia="Times New Roman" w:hAnsi="Calibri" w:cs="Times New Roman"/>
+                    <w:lang w:val="en-CA"/>
+                  </w:rPr>
+                  <w:t xml:space="preserve">Tama Art University, Tokyo | </w:t>
+                </w:r>
+                <w:proofErr w:type="spellStart"/>
+                <w:r>
+                  <w:rPr>
+                    <w:rFonts w:ascii="Calibri" w:eastAsia="Times New Roman" w:hAnsi="Calibri" w:cs="Times New Roman"/>
+                    <w:lang w:val="en-CA"/>
+                  </w:rPr>
+                  <w:t>Joshibi</w:t>
+                </w:r>
+                <w:proofErr w:type="spellEnd"/>
+                <w:r>
+                  <w:rPr>
+                    <w:rFonts w:ascii="Calibri" w:eastAsia="Times New Roman" w:hAnsi="Calibri" w:cs="Times New Roman"/>
+                    <w:lang w:val="en-CA"/>
+                  </w:rPr>
+                  <w:t xml:space="preserve"> University of Art &amp; Design, Tokyo &amp; Kanagawa</w:t>
                 </w:r>
               </w:p>
             </w:tc>
@@ -319,6 +346,7 @@
             </w:placeholder>
             <w:text/>
           </w:sdtPr>
+          <w:sdtEndPr/>
           <w:sdtContent>
             <w:tc>
               <w:tcPr>
@@ -334,6 +362,7 @@
                     <w:b/>
                   </w:rPr>
                 </w:pPr>
+                <w:proofErr w:type="spellStart"/>
                 <w:r>
                   <w:rPr>
                     <w:b/>
@@ -341,6 +370,7 @@
                   </w:rPr>
                   <w:t>Gutai</w:t>
                 </w:r>
+                <w:proofErr w:type="spellEnd"/>
               </w:p>
             </w:tc>
           </w:sdtContent>
@@ -357,6 +387,7 @@
             </w:placeholder>
             <w:showingPlcHdr/>
           </w:sdtPr>
+          <w:sdtEndPr/>
           <w:sdtContent>
             <w:tc>
               <w:tcPr>
@@ -405,6 +436,7 @@
             </w:placeholder>
             <w:showingPlcHdr/>
           </w:sdtPr>
+          <w:sdtEndPr/>
           <w:sdtContent>
             <w:tc>
               <w:tcPr>
@@ -449,6 +481,7 @@
               <w:docPart w:val="C3E176814EE02641B8889401F773AC43"/>
             </w:placeholder>
           </w:sdtPr>
+          <w:sdtEndPr/>
           <w:sdtContent>
             <w:tc>
               <w:tcPr>
@@ -459,17 +492,64 @@
                 </w:tcMar>
               </w:tcPr>
               <w:p>
-                <w:r>
-                  <w:t xml:space="preserve">Gutai Art Association (Gutai Bijutsu Kyōkai / </w:t>
-                </w:r>
+                <w:proofErr w:type="spellStart"/>
+                <w:r>
+                  <w:t>Gutai</w:t>
+                </w:r>
+                <w:proofErr w:type="spellEnd"/>
+                <w:r>
+                  <w:t xml:space="preserve"> Art Association (</w:t>
+                </w:r>
+                <w:proofErr w:type="spellStart"/>
+                <w:r>
+                  <w:t>Gutai</w:t>
+                </w:r>
+                <w:proofErr w:type="spellEnd"/>
+                <w:r>
+                  <w:t xml:space="preserve"> </w:t>
+                </w:r>
+                <w:proofErr w:type="spellStart"/>
+                <w:r>
+                  <w:t>Bijutsu</w:t>
+                </w:r>
+                <w:proofErr w:type="spellEnd"/>
+                <w:r>
+                  <w:t xml:space="preserve"> </w:t>
+                </w:r>
+                <w:proofErr w:type="spellStart"/>
+                <w:r>
+                  <w:t>Kyōkai</w:t>
+                </w:r>
+                <w:proofErr w:type="spellEnd"/>
+                <w:r>
+                  <w:t xml:space="preserve"> / </w:t>
+                </w:r>
+                <w:proofErr w:type="spellStart"/>
                 <w:r>
                   <w:rPr>
                     <w:rFonts w:hint="eastAsia"/>
                   </w:rPr>
                   <w:t>具体美術協会</w:t>
                 </w:r>
-                <w:r>
-                  <w:t>) was an influential post-WWII Japanese avant-garde collective with an outward-looking mindset. Founded 1954 in Ashiya, near Osaka</w:t>
+                <w:proofErr w:type="spellEnd"/>
+                <w:r>
+                  <w:t xml:space="preserve">) was an influential post-WWII Japanese avant-garde collective with an outward-looking </w:t>
+                </w:r>
+                <w:proofErr w:type="spellStart"/>
+                <w:r>
+                  <w:t>mindset</w:t>
+                </w:r>
+                <w:proofErr w:type="spellEnd"/>
+                <w:r>
+                  <w:t xml:space="preserve">. Founded 1954 in </w:t>
+                </w:r>
+                <w:proofErr w:type="spellStart"/>
+                <w:r>
+                  <w:t>Ashiya</w:t>
+                </w:r>
+                <w:proofErr w:type="spellEnd"/>
+                <w:r>
+                  <w:t>, near Osaka</w:t>
                 </w:r>
                 <w:r>
                   <w:t>,</w:t>
@@ -478,7 +558,15 @@
                   <w:t xml:space="preserve"> by Japan</w:t>
                 </w:r>
                 <w:r>
-                  <w:t>ese artist Jirō Yoshihara (1905-</w:t>
+                  <w:t xml:space="preserve">ese artist </w:t>
+                </w:r>
+                <w:proofErr w:type="spellStart"/>
+                <w:r>
+                  <w:t>Jirō</w:t>
+                </w:r>
+                <w:proofErr w:type="spellEnd"/>
+                <w:r>
+                  <w:t xml:space="preserve"> Yoshihara (1905-</w:t>
                 </w:r>
                 <w:r>
                   <w:t xml:space="preserve">1972), it had fifty-nine </w:t>
@@ -487,7 +575,15 @@
                   <w:t xml:space="preserve">members </w:t>
                 </w:r>
                 <w:r>
-                  <w:t xml:space="preserve">over the course of its eighteen-year lifespan. Gutai – meaning ‘embodiment’ and ‘concreteness’ – saw its artists engage a plethora of media and presentation contexts, often beyond gallery walls and frequently with more emphasis upon </w:t>
+                  <w:t xml:space="preserve">over the course of its eighteen-year lifespan. </w:t>
+                </w:r>
+                <w:proofErr w:type="spellStart"/>
+                <w:r>
+                  <w:t>Gutai</w:t>
+                </w:r>
+                <w:proofErr w:type="spellEnd"/>
+                <w:r>
+                  <w:t xml:space="preserve"> – meaning ‘embodiment’ and ‘concreteness’ – saw its artists engage a plethora of media and presentation contexts, often beyond gallery walls and frequently with more emphasis upon </w:t>
                 </w:r>
                 <w:r>
                   <w:t xml:space="preserve">the </w:t>
@@ -528,7 +624,31 @@
                   <w:t>,</w:t>
                 </w:r>
                 <w:r>
-                  <w:t xml:space="preserve"> and outdoor manifestations, with a characteristic impromptu modus operandi, Gutai’s experimental tendencies and liberal ideals breathed new life into art and into a society remaking itself following the cataclysm and repressions of WWII. As Japan entered the 1960s, consolidating its economy and engagement with the rest of the world, the decidedly offbeat stance of Gutai’s earlier years assumed a cooler demeanour, due in part to nation-wide technological advancement, growing internationalism, and an evolving audience base and receptivity. The Gutai group disbanded following Yoshihara’s passing in 1972.</w:t>
+                  <w:t xml:space="preserve"> and outdoor manifestations, with a characteristic impromptu modus operandi, </w:t>
+                </w:r>
+                <w:proofErr w:type="spellStart"/>
+                <w:r>
+                  <w:t>Gutai’s</w:t>
+                </w:r>
+                <w:proofErr w:type="spellEnd"/>
+                <w:r>
+                  <w:t xml:space="preserve"> experimental tendencies and liberal ideals breathed new life into art and into a society remaking itself following the cataclysm and repressions of WWII. As Japan entered the 1960s, consolidating its economy and engagement with the rest of the world, the decidedly offbeat stance of </w:t>
+                </w:r>
+                <w:proofErr w:type="spellStart"/>
+                <w:r>
+                  <w:t>Gutai’s</w:t>
+                </w:r>
+                <w:proofErr w:type="spellEnd"/>
+                <w:r>
+                  <w:t xml:space="preserve"> earlier years assumed a cooler demeanour, due in part to nation-wide technological advancement, growing internationalism, and an evolving audience base and receptivity. The </w:t>
+                </w:r>
+                <w:proofErr w:type="spellStart"/>
+                <w:r>
+                  <w:t>Gutai</w:t>
+                </w:r>
+                <w:proofErr w:type="spellEnd"/>
+                <w:r>
+                  <w:t xml:space="preserve"> group disbanded following Yoshihara’s passing in 1972.</w:t>
                 </w:r>
               </w:p>
               <w:p/>
@@ -550,45 +670,117 @@
                 <w:r>
                   <w:t xml:space="preserve">Figure </w:t>
                 </w:r>
-                <w:fldSimple w:instr=" SEQ Figure \* ARABIC ">
-                  <w:r>
-                    <w:rPr>
-                      <w:noProof/>
-                    </w:rPr>
-                    <w:t>1</w:t>
-                  </w:r>
-                </w:fldSimple>
+                <w:r>
+                  <w:fldChar w:fldCharType="begin"/>
+                </w:r>
+                <w:r>
+                  <w:instrText xml:space="preserve"> SEQ Figure \* ARABIC </w:instrText>
+                </w:r>
+                <w:r>
+                  <w:fldChar w:fldCharType="separate"/>
+                </w:r>
+                <w:r>
+                  <w:rPr>
+                    <w:noProof/>
+                  </w:rPr>
+                  <w:t>1</w:t>
+                </w:r>
+                <w:r>
+                  <w:rPr>
+                    <w:noProof/>
+                  </w:rPr>
+                  <w:fldChar w:fldCharType="end"/>
+                </w:r>
                 <w:r>
                   <w:t xml:space="preserve">: </w:t>
                 </w:r>
-                <w:r>
-                  <w:rPr>
-                    <w:i/>
-                  </w:rPr>
-                  <w:t>Gutai members at Gutai Pinacotheca</w:t>
-                </w:r>
-                <w:r>
-                  <w:t>, Osaka, 1965. Photo copyright the former members of the Gutai Art Association. Courtesy: Museum of Osaka University.</w:t>
+                <w:proofErr w:type="spellStart"/>
+                <w:r>
+                  <w:rPr>
+                    <w:i/>
+                  </w:rPr>
+                  <w:t>Gutai</w:t>
+                </w:r>
+                <w:proofErr w:type="spellEnd"/>
+                <w:r>
+                  <w:rPr>
+                    <w:i/>
+                  </w:rPr>
+                  <w:t xml:space="preserve"> members at </w:t>
+                </w:r>
+                <w:proofErr w:type="spellStart"/>
+                <w:r>
+                  <w:rPr>
+                    <w:i/>
+                  </w:rPr>
+                  <w:t>Gutai</w:t>
+                </w:r>
+                <w:proofErr w:type="spellEnd"/>
+                <w:r>
+                  <w:rPr>
+                    <w:i/>
+                  </w:rPr>
+                  <w:t xml:space="preserve"> </w:t>
+                </w:r>
+                <w:proofErr w:type="spellStart"/>
+                <w:r>
+                  <w:rPr>
+                    <w:i/>
+                  </w:rPr>
+                  <w:t>Pinacotheca</w:t>
+                </w:r>
+                <w:proofErr w:type="spellEnd"/>
+                <w:r>
+                  <w:t xml:space="preserve">, Osaka, 1965. Photo copyright the former members of the </w:t>
+                </w:r>
+                <w:proofErr w:type="spellStart"/>
+                <w:r>
+                  <w:t>Gutai</w:t>
+                </w:r>
+                <w:proofErr w:type="spellEnd"/>
+                <w:r>
+                  <w:t xml:space="preserve"> Art Association. Courtesy: Museum of Osaka University.</w:t>
                 </w:r>
               </w:p>
               <w:p>
-                <w:r>
-                  <w:t>Gutai’s public announcement of its formation was via the first issue of its own journal</w:t>
+                <w:proofErr w:type="spellStart"/>
+                <w:r>
+                  <w:t>Gutai’s</w:t>
+                </w:r>
+                <w:proofErr w:type="spellEnd"/>
+                <w:r>
+                  <w:t xml:space="preserve"> public announcement of its formation was via the first issue of its own journal</w:t>
                 </w:r>
                 <w:r>
                   <w:t xml:space="preserve">, </w:t>
                 </w:r>
-                <w:r>
-                  <w:rPr>
-                    <w:i/>
-                  </w:rPr>
-                  <w:t>Gutai 1</w:t>
+                <w:proofErr w:type="spellStart"/>
+                <w:r>
+                  <w:rPr>
+                    <w:i/>
+                  </w:rPr>
+                  <w:t>Gutai</w:t>
+                </w:r>
+                <w:proofErr w:type="spellEnd"/>
+                <w:r>
+                  <w:rPr>
+                    <w:i/>
+                  </w:rPr>
+                  <w:t xml:space="preserve"> 1</w:t>
                 </w:r>
                 <w:r>
                   <w:t>,</w:t>
                 </w:r>
                 <w:r>
-                  <w:t xml:space="preserve"> in January 1955. Often bilingual, and documenting its activities and ideas, copies later went to American painter Jackson Pollock, French critic Michel Tapié, and other notables. Members also contributed to </w:t>
+                  <w:t xml:space="preserve"> in January 1955. Often bilingual, and documenting its activities and ideas, copies later went to American painter Jackson Pollock, French critic Michel </w:t>
+                </w:r>
+                <w:proofErr w:type="spellStart"/>
+                <w:r>
+                  <w:t>Tapié</w:t>
+                </w:r>
+                <w:proofErr w:type="spellEnd"/>
+                <w:r>
+                  <w:t xml:space="preserve">, and other notables. Members also contributed to </w:t>
                 </w:r>
                 <w:r>
                   <w:rPr>
@@ -609,7 +801,15 @@
                   <w:t>]</w:t>
                 </w:r>
                 <w:r>
-                  <w:t xml:space="preserve"> magazine, its focus on children’s art and poetry consistent with Gutai’s stance on unfettered artistic originality. </w:t>
+                  <w:t xml:space="preserve"> magazine, its focus on children’s art and poetry consistent with </w:t>
+                </w:r>
+                <w:proofErr w:type="spellStart"/>
+                <w:r>
+                  <w:t>Gutai’s</w:t>
+                </w:r>
+                <w:proofErr w:type="spellEnd"/>
+                <w:r>
+                  <w:t xml:space="preserve"> stance on unfettered artistic originality. </w:t>
                 </w:r>
               </w:p>
               <w:p/>
@@ -624,28 +824,94 @@
                   <w:rPr>
                     <w:i/>
                   </w:rPr>
-                  <w:t>The Gutai Manifesto</w:t>
+                  <w:t xml:space="preserve">The </w:t>
+                </w:r>
+                <w:proofErr w:type="spellStart"/>
+                <w:r>
+                  <w:rPr>
+                    <w:i/>
+                  </w:rPr>
+                  <w:t>Gutai</w:t>
+                </w:r>
+                <w:proofErr w:type="spellEnd"/>
+                <w:r>
+                  <w:rPr>
+                    <w:i/>
+                  </w:rPr>
+                  <w:t xml:space="preserve"> Manifesto</w:t>
                 </w:r>
                 <w:r>
                   <w:t xml:space="preserve"> [</w:t>
                 </w:r>
-                <w:r>
-                  <w:rPr>
-                    <w:i/>
-                  </w:rPr>
-                  <w:t>Gutai Bijutsu Sengen</w:t>
-                </w:r>
+                <w:proofErr w:type="spellStart"/>
+                <w:r>
+                  <w:rPr>
+                    <w:i/>
+                  </w:rPr>
+                  <w:t>Gutai</w:t>
+                </w:r>
+                <w:proofErr w:type="spellEnd"/>
+                <w:r>
+                  <w:rPr>
+                    <w:i/>
+                  </w:rPr>
+                  <w:t xml:space="preserve"> </w:t>
+                </w:r>
+                <w:proofErr w:type="spellStart"/>
+                <w:r>
+                  <w:rPr>
+                    <w:i/>
+                  </w:rPr>
+                  <w:t>Bijutsu</w:t>
+                </w:r>
+                <w:proofErr w:type="spellEnd"/>
+                <w:r>
+                  <w:rPr>
+                    <w:i/>
+                  </w:rPr>
+                  <w:t xml:space="preserve"> </w:t>
+                </w:r>
+                <w:proofErr w:type="spellStart"/>
+                <w:r>
+                  <w:rPr>
+                    <w:i/>
+                  </w:rPr>
+                  <w:t>Sengen</w:t>
+                </w:r>
+                <w:proofErr w:type="spellEnd"/>
                 <w:r>
                   <w:t>]</w:t>
                 </w:r>
                 <w:r>
                   <w:t xml:space="preserve">, a polemic penned by Yoshihara and appearing in </w:t>
                 </w:r>
-                <w:r>
-                  <w:rPr>
-                    <w:i/>
-                  </w:rPr>
-                  <w:t>Geijutsu Shinchō 7</w:t>
+                <w:proofErr w:type="spellStart"/>
+                <w:r>
+                  <w:rPr>
+                    <w:i/>
+                  </w:rPr>
+                  <w:t>Geijutsu</w:t>
+                </w:r>
+                <w:proofErr w:type="spellEnd"/>
+                <w:r>
+                  <w:rPr>
+                    <w:i/>
+                  </w:rPr>
+                  <w:t xml:space="preserve"> </w:t>
+                </w:r>
+                <w:proofErr w:type="spellStart"/>
+                <w:r>
+                  <w:rPr>
+                    <w:i/>
+                  </w:rPr>
+                  <w:t>Shinchō</w:t>
+                </w:r>
+                <w:proofErr w:type="spellEnd"/>
+                <w:r>
+                  <w:rPr>
+                    <w:i/>
+                  </w:rPr>
+                  <w:t xml:space="preserve"> 7</w:t>
                 </w:r>
                 <w:r>
                   <w:t>, n</w:t>
@@ -707,13 +973,37 @@
                   <w:t>It also featured a</w:t>
                 </w:r>
                 <w:r>
-                  <w:t xml:space="preserve">pproving references to Georges Mathieu, Tapié, and Pollock (whose paintings Yoshihara had encountered in 1951 in Japan), and to Art Informel and Dada. </w:t>
+                  <w:t xml:space="preserve">pproving references to Georges Mathieu, </w:t>
+                </w:r>
+                <w:proofErr w:type="spellStart"/>
+                <w:r>
+                  <w:t>Tapié</w:t>
+                </w:r>
+                <w:proofErr w:type="spellEnd"/>
+                <w:r>
+                  <w:t xml:space="preserve">, and Pollock (whose paintings Yoshihara had encountered in 1951 in Japan), and to Art </w:t>
+                </w:r>
+                <w:proofErr w:type="spellStart"/>
+                <w:r>
+                  <w:t>Informel</w:t>
+                </w:r>
+                <w:proofErr w:type="spellEnd"/>
+                <w:r>
+                  <w:t xml:space="preserve"> and Dada. </w:t>
                 </w:r>
                 <w:r>
                   <w:t>With r</w:t>
                 </w:r>
                 <w:r>
-                  <w:t xml:space="preserve">egards artists and their media – and here Gutai members utilised highly unorthodox </w:t>
+                  <w:t xml:space="preserve">egards artists and their media – and here </w:t>
+                </w:r>
+                <w:proofErr w:type="spellStart"/>
+                <w:r>
+                  <w:t>Gutai</w:t>
+                </w:r>
+                <w:proofErr w:type="spellEnd"/>
+                <w:r>
+                  <w:t xml:space="preserve"> members utilised highly unorthodox </w:t>
                 </w:r>
                 <w:r>
                   <w:lastRenderedPageBreak/>
@@ -775,17 +1065,31 @@
                 <w:r>
                   <w:t xml:space="preserve">Figure </w:t>
                 </w:r>
-                <w:fldSimple w:instr=" SEQ Figure \* ARABIC ">
-                  <w:r>
-                    <w:rPr>
-                      <w:noProof/>
-                    </w:rPr>
-                    <w:t>2</w:t>
-                  </w:r>
-                </w:fldSimple>
+                <w:r>
+                  <w:fldChar w:fldCharType="begin"/>
+                </w:r>
+                <w:r>
+                  <w:instrText xml:space="preserve"> SEQ Figure \* ARABIC </w:instrText>
+                </w:r>
+                <w:r>
+                  <w:fldChar w:fldCharType="separate"/>
+                </w:r>
+                <w:r>
+                  <w:rPr>
+                    <w:noProof/>
+                  </w:rPr>
+                  <w:t>2</w:t>
+                </w:r>
+                <w:r>
+                  <w:rPr>
+                    <w:noProof/>
+                  </w:rPr>
+                  <w:fldChar w:fldCharType="end"/>
+                </w:r>
                 <w:r>
                   <w:t xml:space="preserve">: </w:t>
                 </w:r>
+                <w:proofErr w:type="spellStart"/>
                 <w:r>
                   <w:rPr>
                     <w:i/>
@@ -812,14 +1116,77 @@
                   </w:rPr>
                   <w:t>ō</w:t>
                 </w:r>
-                <w:r>
-                  <w:rPr>
-                    <w:i/>
-                  </w:rPr>
-                  <w:t xml:space="preserve"> Shimamoto making his work at the 2nd Gutai Art Exhibition</w:t>
-                </w:r>
-                <w:r>
-                  <w:t>, Ohara Kaikan, Tokyo, 1956. Copyright the Estate of Sh</w:t>
+                <w:proofErr w:type="spellEnd"/>
+                <w:r>
+                  <w:rPr>
+                    <w:i/>
+                  </w:rPr>
+                  <w:t xml:space="preserve"> </w:t>
+                </w:r>
+                <w:proofErr w:type="spellStart"/>
+                <w:r>
+                  <w:rPr>
+                    <w:i/>
+                  </w:rPr>
+                  <w:t>Shimamoto</w:t>
+                </w:r>
+                <w:proofErr w:type="spellEnd"/>
+                <w:r>
+                  <w:rPr>
+                    <w:i/>
+                  </w:rPr>
+                  <w:t xml:space="preserve"> making his </w:t>
+                </w:r>
+                <w:proofErr w:type="gramStart"/>
+                <w:r>
+                  <w:rPr>
+                    <w:i/>
+                  </w:rPr>
+                  <w:t>work</w:t>
+                </w:r>
+                <w:proofErr w:type="gramEnd"/>
+                <w:r>
+                  <w:rPr>
+                    <w:i/>
+                  </w:rPr>
+                  <w:t xml:space="preserve"> at the 2nd </w:t>
+                </w:r>
+                <w:proofErr w:type="spellStart"/>
+                <w:r>
+                  <w:rPr>
+                    <w:i/>
+                  </w:rPr>
+                  <w:t>Gutai</w:t>
+                </w:r>
+                <w:proofErr w:type="spellEnd"/>
+                <w:r>
+                  <w:rPr>
+                    <w:i/>
+                  </w:rPr>
+                  <w:t xml:space="preserve"> Art Exhibition</w:t>
+                </w:r>
+                <w:r>
+                  <w:t xml:space="preserve">, </w:t>
+                </w:r>
+                <w:proofErr w:type="spellStart"/>
+                <w:r>
+                  <w:t>Ohara</w:t>
+                </w:r>
+                <w:proofErr w:type="spellEnd"/>
+                <w:r>
+                  <w:t xml:space="preserve"> </w:t>
+                </w:r>
+                <w:proofErr w:type="spellStart"/>
+                <w:r>
+                  <w:t>Kaikan</w:t>
+                </w:r>
+                <w:proofErr w:type="spellEnd"/>
+                <w:r>
+                  <w:t xml:space="preserve">, Tokyo, 1956. Copyright the Estate of </w:t>
+                </w:r>
+                <w:proofErr w:type="spellStart"/>
+                <w:r>
+                  <w:t>Sh</w:t>
                 </w:r>
                 <w:r>
                   <w:rPr>
@@ -836,8 +1203,25 @@
                   </w:rPr>
                   <w:t>ō</w:t>
                 </w:r>
-                <w:r>
-                  <w:t xml:space="preserve"> Shimamoto. Photo copyright the former members of the Gutai Art Association. Courtesy: Museum of Osaka University.</w:t>
+                <w:proofErr w:type="spellEnd"/>
+                <w:r>
+                  <w:t xml:space="preserve"> </w:t>
+                </w:r>
+                <w:proofErr w:type="spellStart"/>
+                <w:r>
+                  <w:t>Shimamoto</w:t>
+                </w:r>
+                <w:proofErr w:type="spellEnd"/>
+                <w:r>
+                  <w:t xml:space="preserve">. Photo copyright the former members of the </w:t>
+                </w:r>
+                <w:proofErr w:type="spellStart"/>
+                <w:r>
+                  <w:t>Gutai</w:t>
+                </w:r>
+                <w:proofErr w:type="spellEnd"/>
+                <w:r>
+                  <w:t xml:space="preserve"> Art Association. Courtesy: Museum of Osaka University.</w:t>
                 </w:r>
               </w:p>
               <w:p>
@@ -893,7 +1277,15 @@
                   <w:t>and also assisted</w:t>
                 </w:r>
                 <w:r>
-                  <w:t xml:space="preserve"> Gutai </w:t>
+                  <w:t xml:space="preserve"> </w:t>
+                </w:r>
+                <w:proofErr w:type="spellStart"/>
+                <w:r>
+                  <w:t>Gutai</w:t>
+                </w:r>
+                <w:proofErr w:type="spellEnd"/>
+                <w:r>
+                  <w:t xml:space="preserve"> </w:t>
                 </w:r>
                 <w:r>
                   <w:t xml:space="preserve">in </w:t>
@@ -920,8 +1312,13 @@
               </w:p>
               <w:p>
                 <w:commentRangeStart w:id="3"/>
-                <w:r>
-                  <w:t xml:space="preserve">Gutai is often seen as consisting of two phases, allowing primary shifts in tandem with changing times to be discerned. </w:t>
+                <w:proofErr w:type="spellStart"/>
+                <w:r>
+                  <w:t>Gutai</w:t>
+                </w:r>
+                <w:proofErr w:type="spellEnd"/>
+                <w:r>
+                  <w:t xml:space="preserve"> is often seen as consisting of two phases, allowing primary shifts in tandem with changing times to be discerned. </w:t>
                 </w:r>
                 <w:commentRangeEnd w:id="3"/>
                 <w:r>
@@ -955,7 +1352,15 @@
                   <w:t>brought</w:t>
                 </w:r>
                 <w:r>
-                  <w:t xml:space="preserve"> to life not only their own autonomy and that of their materials, but also that of their audience. Gutai manifestations during this time were often staged in outdoo</w:t>
+                  <w:t xml:space="preserve"> to life not only their own autonomy and that of their materials, but also that of their audience. </w:t>
+                </w:r>
+                <w:proofErr w:type="spellStart"/>
+                <w:r>
+                  <w:t>Gutai</w:t>
+                </w:r>
+                <w:proofErr w:type="spellEnd"/>
+                <w:r>
+                  <w:t xml:space="preserve"> manifestations during this time were often staged in outdoo</w:t>
                 </w:r>
                 <w:r>
                   <w:t>r contexts, with</w:t>
@@ -967,13 +1372,29 @@
                   <w:t xml:space="preserve"> along with</w:t>
                 </w:r>
                 <w:r>
-                  <w:t xml:space="preserve"> with </w:t>
+                  <w:t xml:space="preserve"> </w:t>
+                </w:r>
+                <w:proofErr w:type="spellStart"/>
+                <w:r>
+                  <w:t>with</w:t>
+                </w:r>
+                <w:proofErr w:type="spellEnd"/>
+                <w:r>
+                  <w:t xml:space="preserve"> </w:t>
                 </w:r>
                 <w:r>
                   <w:t>those</w:t>
                 </w:r>
                 <w:r>
-                  <w:t xml:space="preserve"> of a performative and</w:t>
+                  <w:t xml:space="preserve"> of a </w:t>
+                </w:r>
+                <w:proofErr w:type="spellStart"/>
+                <w:r>
+                  <w:t>performative</w:t>
+                </w:r>
+                <w:proofErr w:type="spellEnd"/>
+                <w:r>
+                  <w:t xml:space="preserve"> and</w:t>
                 </w:r>
                 <w:r>
                   <w:t xml:space="preserve"> theatrical nature</w:t>
@@ -982,7 +1403,15 @@
                   <w:t xml:space="preserve"> helping generate audience participation. Two early exhibitions exemplifying this d</w:t>
                 </w:r>
                 <w:r>
-                  <w:t xml:space="preserve">irection held in Ashiya Park – </w:t>
+                  <w:t xml:space="preserve">irection held in </w:t>
+                </w:r>
+                <w:proofErr w:type="spellStart"/>
+                <w:r>
+                  <w:t>Ashiya</w:t>
+                </w:r>
+                <w:proofErr w:type="spellEnd"/>
+                <w:r>
+                  <w:t xml:space="preserve"> Park – </w:t>
                 </w:r>
                 <w:r>
                   <w:rPr>
@@ -1006,7 +1435,21 @@
                   <w:rPr>
                     <w:i/>
                   </w:rPr>
-                  <w:t>he Outdoor Gutai Art Exhibition</w:t>
+                  <w:t xml:space="preserve">he Outdoor </w:t>
+                </w:r>
+                <w:proofErr w:type="spellStart"/>
+                <w:r>
+                  <w:rPr>
+                    <w:i/>
+                  </w:rPr>
+                  <w:t>Gutai</w:t>
+                </w:r>
+                <w:proofErr w:type="spellEnd"/>
+                <w:r>
+                  <w:rPr>
+                    <w:i/>
+                  </w:rPr>
+                  <w:t xml:space="preserve"> Art Exhibition</w:t>
                 </w:r>
                 <w:r>
                   <w:t xml:space="preserve"> of 1956 – featured work by early members</w:t>
@@ -1015,13 +1458,85 @@
                   <w:t>,</w:t>
                 </w:r>
                 <w:r>
-                  <w:t xml:space="preserve"> among whom were Shōzō Shimamoto (1928–2013), a Gutai co-</w:t>
+                  <w:t xml:space="preserve"> among whom were </w:t>
+                </w:r>
+                <w:proofErr w:type="spellStart"/>
+                <w:r>
+                  <w:t>Shōzō</w:t>
+                </w:r>
+                <w:proofErr w:type="spellEnd"/>
+                <w:r>
+                  <w:t xml:space="preserve"> </w:t>
+                </w:r>
+                <w:proofErr w:type="spellStart"/>
+                <w:r>
+                  <w:t>Shimamoto</w:t>
+                </w:r>
+                <w:proofErr w:type="spellEnd"/>
+                <w:r>
+                  <w:t xml:space="preserve"> (1928–2013), a </w:t>
+                </w:r>
+                <w:proofErr w:type="spellStart"/>
+                <w:r>
+                  <w:t>Gutai</w:t>
+                </w:r>
+                <w:proofErr w:type="spellEnd"/>
+                <w:r>
+                  <w:t xml:space="preserve"> co-</w:t>
                 </w:r>
                 <w:r>
                   <w:t>founder credited with coining the group’s name</w:t>
                 </w:r>
                 <w:r>
-                  <w:t>, Masatoshi Masanobu (1911–1995), Tsuruko Yamazaki (1929–), Sadamasa Motonaga (1922–2011), Saburō Murakami (1925–1996), Kazuo Shiraga (1924–2008), Akira Kanayama (1924–2006), and Atsuko Tanaka (1932–2005). Other manifestations of this period i</w:t>
+                  <w:t xml:space="preserve">, Masatoshi Masanobu (1911–1995), </w:t>
+                </w:r>
+                <w:proofErr w:type="spellStart"/>
+                <w:r>
+                  <w:t>Tsuruko</w:t>
+                </w:r>
+                <w:proofErr w:type="spellEnd"/>
+                <w:r>
+                  <w:t xml:space="preserve"> Yamazaki (1929–), </w:t>
+                </w:r>
+                <w:proofErr w:type="spellStart"/>
+                <w:r>
+                  <w:t>Sadamasa</w:t>
+                </w:r>
+                <w:proofErr w:type="spellEnd"/>
+                <w:r>
+                  <w:t xml:space="preserve"> </w:t>
+                </w:r>
+                <w:proofErr w:type="spellStart"/>
+                <w:r>
+                  <w:t>Motonaga</w:t>
+                </w:r>
+                <w:proofErr w:type="spellEnd"/>
+                <w:r>
+                  <w:t xml:space="preserve"> (1922–2011), </w:t>
+                </w:r>
+                <w:proofErr w:type="spellStart"/>
+                <w:r>
+                  <w:t>Saburō</w:t>
+                </w:r>
+                <w:proofErr w:type="spellEnd"/>
+                <w:r>
+                  <w:t xml:space="preserve"> Murakami (1925–1996), Kazuo </w:t>
+                </w:r>
+                <w:proofErr w:type="spellStart"/>
+                <w:r>
+                  <w:t>Shiraga</w:t>
+                </w:r>
+                <w:proofErr w:type="spellEnd"/>
+                <w:r>
+                  <w:t xml:space="preserve"> (1924–2008), Akira </w:t>
+                </w:r>
+                <w:proofErr w:type="spellStart"/>
+                <w:r>
+                  <w:t>Kanayama</w:t>
+                </w:r>
+                <w:proofErr w:type="spellEnd"/>
+                <w:r>
+                  <w:t xml:space="preserve"> (1924–2006), and Atsuko Tanaka (1932–2005). Other manifestations of this period i</w:t>
                 </w:r>
                 <w:r>
                   <w:t xml:space="preserve">ncluded </w:t>
@@ -1030,16 +1545,52 @@
                   <w:rPr>
                     <w:i/>
                   </w:rPr>
-                  <w:t>The First Gutai Exhibition</w:t>
-                </w:r>
-                <w:r>
-                  <w:t xml:space="preserve"> at Ohara Hall, Tokyo, 1955; </w:t>
-                </w:r>
-                <w:r>
-                  <w:rPr>
-                    <w:i/>
-                  </w:rPr>
-                  <w:t>Performance of the Gutai Group</w:t>
+                  <w:t xml:space="preserve">The First </w:t>
+                </w:r>
+                <w:proofErr w:type="spellStart"/>
+                <w:r>
+                  <w:rPr>
+                    <w:i/>
+                  </w:rPr>
+                  <w:t>Gutai</w:t>
+                </w:r>
+                <w:proofErr w:type="spellEnd"/>
+                <w:r>
+                  <w:rPr>
+                    <w:i/>
+                  </w:rPr>
+                  <w:t xml:space="preserve"> Exhibition</w:t>
+                </w:r>
+                <w:r>
+                  <w:t xml:space="preserve"> at </w:t>
+                </w:r>
+                <w:proofErr w:type="spellStart"/>
+                <w:r>
+                  <w:t>Ohara</w:t>
+                </w:r>
+                <w:proofErr w:type="spellEnd"/>
+                <w:r>
+                  <w:t xml:space="preserve"> Hall, Tokyo, 1955; </w:t>
+                </w:r>
+                <w:r>
+                  <w:rPr>
+                    <w:i/>
+                  </w:rPr>
+                  <w:t xml:space="preserve">Performance of the </w:t>
+                </w:r>
+                <w:proofErr w:type="spellStart"/>
+                <w:r>
+                  <w:rPr>
+                    <w:i/>
+                  </w:rPr>
+                  <w:t>Gutai</w:t>
+                </w:r>
+                <w:proofErr w:type="spellEnd"/>
+                <w:r>
+                  <w:rPr>
+                    <w:i/>
+                  </w:rPr>
+                  <w:t xml:space="preserve"> Group</w:t>
                 </w:r>
                 <w:r>
                   <w:t xml:space="preserve"> at Yoshihara Oil Mill Re</w:t>
@@ -1047,11 +1598,19 @@
                 <w:r>
                   <w:t xml:space="preserve">finery, Nishinomiya, 1956; and </w:t>
                 </w:r>
-                <w:r>
-                  <w:rPr>
-                    <w:i/>
-                  </w:rPr>
-                  <w:t>Gutai Art on the Stage</w:t>
+                <w:proofErr w:type="spellStart"/>
+                <w:r>
+                  <w:rPr>
+                    <w:i/>
+                  </w:rPr>
+                  <w:t>Gutai</w:t>
+                </w:r>
+                <w:proofErr w:type="spellEnd"/>
+                <w:r>
+                  <w:rPr>
+                    <w:i/>
+                  </w:rPr>
+                  <w:t xml:space="preserve"> Art on the Stage</w:t>
                 </w:r>
                 <w:r>
                   <w:t xml:space="preserve"> at Sankei Hall, Osaka and Tokyo, 1957.</w:t>
@@ -1085,16 +1644,37 @@
                 <w:r>
                   <w:t xml:space="preserve">Figure </w:t>
                 </w:r>
-                <w:fldSimple w:instr=" SEQ Figure \* ARABIC ">
-                  <w:r>
-                    <w:rPr>
-                      <w:noProof/>
-                    </w:rPr>
-                    <w:t>3</w:t>
-                  </w:r>
-                </w:fldSimple>
-                <w:r>
-                  <w:t xml:space="preserve">: Tsuruko Yamazaki, </w:t>
+                <w:r>
+                  <w:fldChar w:fldCharType="begin"/>
+                </w:r>
+                <w:r>
+                  <w:instrText xml:space="preserve"> SEQ Figure \* ARABIC </w:instrText>
+                </w:r>
+                <w:r>
+                  <w:fldChar w:fldCharType="separate"/>
+                </w:r>
+                <w:r>
+                  <w:rPr>
+                    <w:noProof/>
+                  </w:rPr>
+                  <w:t>3</w:t>
+                </w:r>
+                <w:r>
+                  <w:rPr>
+                    <w:noProof/>
+                  </w:rPr>
+                  <w:fldChar w:fldCharType="end"/>
+                </w:r>
+                <w:r>
+                  <w:t xml:space="preserve">: </w:t>
+                </w:r>
+                <w:proofErr w:type="spellStart"/>
+                <w:r>
+                  <w:t>Tsuruko</w:t>
+                </w:r>
+                <w:proofErr w:type="spellEnd"/>
+                <w:r>
+                  <w:t xml:space="preserve"> Yamazaki, </w:t>
                 </w:r>
                 <w:r>
                   <w:rPr>
@@ -1103,12 +1683,68 @@
                   <w:t>Work (Red Cube)</w:t>
                 </w:r>
                 <w:r>
-                  <w:t xml:space="preserve"> (1956). Wood, vinyl, and lightbulbs. At the Outdoor Gutai Art Exhibition, Ashiya Park, Ashiya, 1956. Copyright Tsuruko Yamazaki. Photo copyright the former members of the Gutai Art Association. Courtesy: Museum of Osaka University.</w:t>
+                  <w:t xml:space="preserve"> (1956). Wood, vinyl, and </w:t>
+                </w:r>
+                <w:proofErr w:type="spellStart"/>
+                <w:r>
+                  <w:t>lightbulbs</w:t>
+                </w:r>
+                <w:proofErr w:type="spellEnd"/>
+                <w:r>
+                  <w:t xml:space="preserve">. At the Outdoor </w:t>
+                </w:r>
+                <w:proofErr w:type="spellStart"/>
+                <w:r>
+                  <w:t>Gutai</w:t>
+                </w:r>
+                <w:proofErr w:type="spellEnd"/>
+                <w:r>
+                  <w:t xml:space="preserve"> Art Exhibition, </w:t>
+                </w:r>
+                <w:proofErr w:type="spellStart"/>
+                <w:r>
+                  <w:t>Ashiya</w:t>
+                </w:r>
+                <w:proofErr w:type="spellEnd"/>
+                <w:r>
+                  <w:t xml:space="preserve"> Park, </w:t>
+                </w:r>
+                <w:proofErr w:type="spellStart"/>
+                <w:r>
+                  <w:t>Ashiya</w:t>
+                </w:r>
+                <w:proofErr w:type="spellEnd"/>
+                <w:r>
+                  <w:t xml:space="preserve">, 1956. Copyright </w:t>
+                </w:r>
+                <w:proofErr w:type="spellStart"/>
+                <w:r>
+                  <w:t>Tsuruko</w:t>
+                </w:r>
+                <w:proofErr w:type="spellEnd"/>
+                <w:r>
+                  <w:t xml:space="preserve"> Yamazaki. Photo copyright the former members of the </w:t>
+                </w:r>
+                <w:proofErr w:type="spellStart"/>
+                <w:r>
+                  <w:t>Gutai</w:t>
+                </w:r>
+                <w:proofErr w:type="spellEnd"/>
+                <w:r>
+                  <w:t xml:space="preserve"> Art Association. Courtesy: Museum of Osaka University.</w:t>
                 </w:r>
               </w:p>
               <w:p>
                 <w:r>
-                  <w:t xml:space="preserve">In line with Japan’s growth and modernisation, Gutai’s second phase </w:t>
+                  <w:t xml:space="preserve">In line with Japan’s growth and modernisation, </w:t>
+                </w:r>
+                <w:proofErr w:type="spellStart"/>
+                <w:r>
+                  <w:t>Gutai’s</w:t>
+                </w:r>
+                <w:proofErr w:type="spellEnd"/>
+                <w:r>
+                  <w:t xml:space="preserve"> second phase </w:t>
                 </w:r>
                 <w:r>
                   <w:t>(</w:t>
@@ -1134,11 +1770,19 @@
                 <w:r>
                   <w:t xml:space="preserve"> collectively made </w:t>
                 </w:r>
-                <w:r>
-                  <w:rPr>
-                    <w:i/>
-                  </w:rPr>
-                  <w:t>Gutai Card Box</w:t>
+                <w:proofErr w:type="spellStart"/>
+                <w:r>
+                  <w:rPr>
+                    <w:i/>
+                  </w:rPr>
+                  <w:t>Gutai</w:t>
+                </w:r>
+                <w:proofErr w:type="spellEnd"/>
+                <w:r>
+                  <w:rPr>
+                    <w:i/>
+                  </w:rPr>
+                  <w:t xml:space="preserve"> Card Box</w:t>
                 </w:r>
                 <w:r>
                   <w:t xml:space="preserve"> of 1962, </w:t>
@@ -1150,25 +1794,121 @@
                   <w:t xml:space="preserve"> distributing postcard-size</w:t>
                 </w:r>
                 <w:r>
-                  <w:t xml:space="preserve"> Gutai artworks</w:t>
+                  <w:t xml:space="preserve"> </w:t>
+                </w:r>
+                <w:proofErr w:type="spellStart"/>
+                <w:r>
+                  <w:t>Gutai</w:t>
+                </w:r>
+                <w:proofErr w:type="spellEnd"/>
+                <w:r>
+                  <w:t xml:space="preserve"> artworks</w:t>
                 </w:r>
                 <w:r>
                   <w:t>, is a good example</w:t>
                 </w:r>
                 <w:r>
-                  <w:t xml:space="preserve">. Much Gutai artwork from these years is imbued with restraint and technical sophistication, </w:t>
+                  <w:t xml:space="preserve">. Much </w:t>
+                </w:r>
+                <w:proofErr w:type="spellStart"/>
+                <w:r>
+                  <w:t>Gutai</w:t>
+                </w:r>
+                <w:proofErr w:type="spellEnd"/>
+                <w:r>
+                  <w:t xml:space="preserve"> artwork from these years is imbued with restraint and technical sophistication, </w:t>
                 </w:r>
                 <w:r>
                   <w:t>its</w:t>
                 </w:r>
                 <w:r>
-                  <w:t xml:space="preserve"> artists including Minoru Yoshida (1935-2010), Tsuyoshi Maekawa (1936–), Sadaharu Horio (1939–), Kumiko Imanaka (1939–), Norio Imai (1946–), and Keiko Moriuchi (1943–). The year 1962 marked the opening of Gutai Pinacotheca in central Osaka, </w:t>
+                  <w:t xml:space="preserve"> artists including Minoru Yoshida (1935-2010), Tsuyoshi </w:t>
+                </w:r>
+                <w:proofErr w:type="spellStart"/>
+                <w:r>
+                  <w:t>Maekawa</w:t>
+                </w:r>
+                <w:proofErr w:type="spellEnd"/>
+                <w:r>
+                  <w:t xml:space="preserve"> (1936–), </w:t>
+                </w:r>
+                <w:proofErr w:type="spellStart"/>
+                <w:r>
+                  <w:t>Sadaharu</w:t>
+                </w:r>
+                <w:proofErr w:type="spellEnd"/>
+                <w:r>
+                  <w:t xml:space="preserve"> </w:t>
+                </w:r>
+                <w:proofErr w:type="spellStart"/>
+                <w:r>
+                  <w:t>Horio</w:t>
+                </w:r>
+                <w:proofErr w:type="spellEnd"/>
+                <w:r>
+                  <w:t xml:space="preserve"> (1939–), </w:t>
+                </w:r>
+                <w:proofErr w:type="spellStart"/>
+                <w:r>
+                  <w:t>Kumiko</w:t>
+                </w:r>
+                <w:proofErr w:type="spellEnd"/>
+                <w:r>
+                  <w:t xml:space="preserve"> </w:t>
+                </w:r>
+                <w:proofErr w:type="spellStart"/>
+                <w:r>
+                  <w:t>Imanaka</w:t>
+                </w:r>
+                <w:proofErr w:type="spellEnd"/>
+                <w:r>
+                  <w:t xml:space="preserve"> (1939–), Norio Imai (1946–), and Keiko </w:t>
+                </w:r>
+                <w:proofErr w:type="spellStart"/>
+                <w:r>
+                  <w:t>Moriuchi</w:t>
+                </w:r>
+                <w:proofErr w:type="spellEnd"/>
+                <w:r>
+                  <w:t xml:space="preserve"> (1943–). The year 1962 marked the opening of </w:t>
+                </w:r>
+                <w:proofErr w:type="spellStart"/>
+                <w:r>
+                  <w:t>Gutai</w:t>
+                </w:r>
+                <w:proofErr w:type="spellEnd"/>
+                <w:r>
+                  <w:t xml:space="preserve"> </w:t>
+                </w:r>
+                <w:proofErr w:type="spellStart"/>
+                <w:r>
+                  <w:t>Pinacotheca</w:t>
+                </w:r>
+                <w:proofErr w:type="spellEnd"/>
+                <w:r>
+                  <w:t xml:space="preserve"> in central Osaka, </w:t>
                 </w:r>
                 <w:r>
                   <w:t>as</w:t>
                 </w:r>
                 <w:r>
-                  <w:t xml:space="preserve"> the group’s headquarters, exhibition venue, and networking base. With Japanese and foreign artists, critics, curators, gallerists, and collectors crossing paths at what Tapié </w:t>
+                  <w:t xml:space="preserve"> the group’s headquarters, exhibition venue, and networking base. With Japanese and foreign artists, critics, curators, </w:t>
+                </w:r>
+                <w:proofErr w:type="spellStart"/>
+                <w:r>
+                  <w:t>gallerists</w:t>
+                </w:r>
+                <w:proofErr w:type="spellEnd"/>
+                <w:r>
+                  <w:t xml:space="preserve">, and collectors crossing paths at what </w:t>
+                </w:r>
+                <w:proofErr w:type="spellStart"/>
+                <w:r>
+                  <w:t>Tapié</w:t>
+                </w:r>
+                <w:proofErr w:type="spellEnd"/>
+                <w:r>
+                  <w:t xml:space="preserve"> </w:t>
                 </w:r>
                 <w:r>
                   <w:t>dubbed the group’s ‘</w:t>
@@ -1186,7 +1926,23 @@
                   <w:t xml:space="preserve">the venue </w:t>
                 </w:r>
                 <w:r>
-                  <w:t>was a keystone and catalyst for Gutai’s inclusion in strategic events at home and abroad, including the ‘NUL Exhibition’ at the Stedelijk Museum, Amsterdam</w:t>
+                  <w:t xml:space="preserve">was a keystone and catalyst for </w:t>
+                </w:r>
+                <w:proofErr w:type="spellStart"/>
+                <w:r>
+                  <w:t>Gutai’s</w:t>
+                </w:r>
+                <w:proofErr w:type="spellEnd"/>
+                <w:r>
+                  <w:t xml:space="preserve"> inclusion in strategic events at home and abroad, including the ‘NUL Exhibition’ at the </w:t>
+                </w:r>
+                <w:proofErr w:type="spellStart"/>
+                <w:r>
+                  <w:t>Stedelijk</w:t>
+                </w:r>
+                <w:proofErr w:type="spellEnd"/>
+                <w:r>
+                  <w:t xml:space="preserve"> Museum, Amsterdam</w:t>
                 </w:r>
                 <w:r>
                   <w:t>,</w:t>
@@ -1198,13 +1954,29 @@
                   <w:t xml:space="preserve">at </w:t>
                 </w:r>
                 <w:r>
-                  <w:t>the 1970 World Exposition (Expo ’70) in Osaka. Pinacotheca closed in April 1970</w:t>
+                  <w:t xml:space="preserve">the 1970 World Exposition (Expo ’70) in Osaka. </w:t>
+                </w:r>
+                <w:proofErr w:type="spellStart"/>
+                <w:r>
+                  <w:t>Pinacotheca</w:t>
+                </w:r>
+                <w:proofErr w:type="spellEnd"/>
+                <w:r>
+                  <w:t xml:space="preserve"> closed in April 1970</w:t>
                 </w:r>
                 <w:r>
                   <w:t>,</w:t>
                 </w:r>
                 <w:r>
-                  <w:t xml:space="preserve"> before Yoshihara’s death and Gutai’s dissolution in 1972.</w:t>
+                  <w:t xml:space="preserve"> before Yoshihara’s death and </w:t>
+                </w:r>
+                <w:proofErr w:type="spellStart"/>
+                <w:r>
+                  <w:t>Gutai’s</w:t>
+                </w:r>
+                <w:proofErr w:type="spellEnd"/>
+                <w:r>
+                  <w:t xml:space="preserve"> dissolution in 1972.</w:t>
                 </w:r>
               </w:p>
               <w:p/>
@@ -1227,14 +1999,27 @@
                   <w:lastRenderedPageBreak/>
                   <w:t xml:space="preserve">Figure </w:t>
                 </w:r>
-                <w:fldSimple w:instr=" SEQ Figure \* ARABIC ">
-                  <w:r>
-                    <w:rPr>
-                      <w:noProof/>
-                    </w:rPr>
-                    <w:t>4</w:t>
-                  </w:r>
-                </w:fldSimple>
+                <w:r>
+                  <w:fldChar w:fldCharType="begin"/>
+                </w:r>
+                <w:r>
+                  <w:instrText xml:space="preserve"> SEQ Figure \* ARABIC </w:instrText>
+                </w:r>
+                <w:r>
+                  <w:fldChar w:fldCharType="separate"/>
+                </w:r>
+                <w:r>
+                  <w:rPr>
+                    <w:noProof/>
+                  </w:rPr>
+                  <w:t>4</w:t>
+                </w:r>
+                <w:r>
+                  <w:rPr>
+                    <w:noProof/>
+                  </w:rPr>
+                  <w:fldChar w:fldCharType="end"/>
+                </w:r>
                 <w:r>
                   <w:t xml:space="preserve">: Minoru Yoshida, </w:t>
                 </w:r>
@@ -1262,7 +2047,15 @@
                   <w:t>has seen</w:t>
                 </w:r>
                 <w:r>
-                  <w:t xml:space="preserve"> Gutai the focus of renewed critical attention, in part addressing its relationship </w:t>
+                  <w:t xml:space="preserve"> </w:t>
+                </w:r>
+                <w:proofErr w:type="spellStart"/>
+                <w:r>
+                  <w:t>Gutai</w:t>
+                </w:r>
+                <w:proofErr w:type="spellEnd"/>
+                <w:r>
+                  <w:t xml:space="preserve"> the focus of renewed critical attention, in part addressing its relationship </w:t>
                 </w:r>
                 <w:r>
                   <w:t>to m</w:t>
@@ -1286,7 +2079,15 @@
                   <w:t xml:space="preserve"> from centres</w:t>
                 </w:r>
                 <w:r>
-                  <w:t xml:space="preserve"> to the peripheries. Gutai exhibitions have included participation in the 53</w:t>
+                  <w:t xml:space="preserve"> to the peripheries. </w:t>
+                </w:r>
+                <w:proofErr w:type="spellStart"/>
+                <w:r>
+                  <w:t>Gutai</w:t>
+                </w:r>
+                <w:proofErr w:type="spellEnd"/>
+                <w:r>
+                  <w:t xml:space="preserve"> exhibitions have included participation in the 53</w:t>
                 </w:r>
                 <w:r>
                   <w:rPr>
@@ -1310,25 +2111,87 @@
                   <w:rPr>
                     <w:i/>
                   </w:rPr>
-                  <w:t>Under Each Other’s Spell: Gutai and New York</w:t>
+                  <w:t xml:space="preserve">Under Each Other’s Spell: </w:t>
+                </w:r>
+                <w:proofErr w:type="spellStart"/>
+                <w:r>
+                  <w:rPr>
+                    <w:i/>
+                  </w:rPr>
+                  <w:t>Gutai</w:t>
+                </w:r>
+                <w:proofErr w:type="spellEnd"/>
+                <w:r>
+                  <w:rPr>
+                    <w:i/>
+                  </w:rPr>
+                  <w:t xml:space="preserve"> and New York</w:t>
                 </w:r>
                 <w:r>
                   <w:t>, Pollock-Krasner House and</w:t>
                 </w:r>
                 <w:r>
-                  <w:t xml:space="preserve"> Study Center, New York, 2009; </w:t>
-                </w:r>
-                <w:r>
-                  <w:rPr>
-                    <w:i/>
-                  </w:rPr>
-                  <w:t>Gutai: Painting with Time and Space</w:t>
-                </w:r>
-                <w:r>
-                  <w:t>, Museo Cantonale d’Arte,</w:t>
-                </w:r>
-                <w:r>
-                  <w:t xml:space="preserve"> Lugano, Switzerland, 2010-11; </w:t>
+                  <w:t xml:space="preserve"> Study </w:t>
+                </w:r>
+                <w:proofErr w:type="spellStart"/>
+                <w:r>
+                  <w:t>Center</w:t>
+                </w:r>
+                <w:proofErr w:type="spellEnd"/>
+                <w:r>
+                  <w:t xml:space="preserve">, New York, 2009; </w:t>
+                </w:r>
+                <w:proofErr w:type="spellStart"/>
+                <w:r>
+                  <w:rPr>
+                    <w:i/>
+                  </w:rPr>
+                  <w:t>Gutai</w:t>
+                </w:r>
+                <w:proofErr w:type="spellEnd"/>
+                <w:r>
+                  <w:rPr>
+                    <w:i/>
+                  </w:rPr>
+                  <w:t>: Painting with Time and Space</w:t>
+                </w:r>
+                <w:r>
+                  <w:t xml:space="preserve">, </w:t>
+                </w:r>
+                <w:proofErr w:type="spellStart"/>
+                <w:r>
+                  <w:t>Museo</w:t>
+                </w:r>
+                <w:proofErr w:type="spellEnd"/>
+                <w:r>
+                  <w:t xml:space="preserve"> </w:t>
+                </w:r>
+                <w:proofErr w:type="spellStart"/>
+                <w:r>
+                  <w:t>Cantonale</w:t>
+                </w:r>
+                <w:proofErr w:type="spellEnd"/>
+                <w:r>
+                  <w:t xml:space="preserve"> </w:t>
+                </w:r>
+                <w:proofErr w:type="spellStart"/>
+                <w:r>
+                  <w:t>d’Arte</w:t>
+                </w:r>
+                <w:proofErr w:type="spellEnd"/>
+                <w:r>
+                  <w:t>,</w:t>
+                </w:r>
+                <w:r>
+                  <w:t xml:space="preserve"> </w:t>
+                </w:r>
+                <w:proofErr w:type="spellStart"/>
+                <w:r>
+                  <w:t>Lugano</w:t>
+                </w:r>
+                <w:proofErr w:type="spellEnd"/>
+                <w:r>
+                  <w:t xml:space="preserve">, Switzerland, 2010-11; </w:t>
                 </w:r>
                 <w:r>
                   <w:rPr>
@@ -1343,7 +2206,15 @@
                   <w:t xml:space="preserve"> </w:t>
                 </w:r>
                 <w:r>
-                  <w:t>at The National Art Center, Tokyo</w:t>
+                  <w:t xml:space="preserve">at The National Art </w:t>
+                </w:r>
+                <w:proofErr w:type="spellStart"/>
+                <w:r>
+                  <w:t>Center</w:t>
+                </w:r>
+                <w:proofErr w:type="spellEnd"/>
+                <w:r>
+                  <w:t>, Tokyo</w:t>
                 </w:r>
                 <w:r>
                   <w:t xml:space="preserve">; </w:t>
@@ -1358,13 +2229,29 @@
                   <w:t xml:space="preserve"> a</w:t>
                 </w:r>
                 <w:r>
-                  <w:t xml:space="preserve">t MoMA, New York, 2012-13; and </w:t>
-                </w:r>
-                <w:r>
-                  <w:rPr>
-                    <w:i/>
-                  </w:rPr>
-                  <w:t>Gutai: Splendid Playground</w:t>
+                  <w:t xml:space="preserve">t </w:t>
+                </w:r>
+                <w:proofErr w:type="spellStart"/>
+                <w:r>
+                  <w:t>MoMA</w:t>
+                </w:r>
+                <w:proofErr w:type="spellEnd"/>
+                <w:r>
+                  <w:t xml:space="preserve">, New York, 2012-13; and </w:t>
+                </w:r>
+                <w:proofErr w:type="spellStart"/>
+                <w:r>
+                  <w:rPr>
+                    <w:i/>
+                  </w:rPr>
+                  <w:t>Gutai</w:t>
+                </w:r>
+                <w:proofErr w:type="spellEnd"/>
+                <w:r>
+                  <w:rPr>
+                    <w:i/>
+                  </w:rPr>
+                  <w:t>: Splendid Playground</w:t>
                 </w:r>
                 <w:r>
                   <w:t xml:space="preserve"> at Solomon R. Guggenheim Museum, New York, 2013.</w:t>
@@ -1377,8 +2264,6 @@
                 </w:r>
               </w:p>
             </w:tc>
-            <w:bookmarkStart w:id="4" w:name="_GoBack" w:displacedByCustomXml="next"/>
-            <w:bookmarkEnd w:id="4" w:displacedByCustomXml="next"/>
           </w:sdtContent>
         </w:sdt>
       </w:tr>
@@ -1408,6 +2293,7 @@
                 <w:docPart w:val="0622EA9966DEE1418C8E123EE2C4C74E"/>
               </w:placeholder>
             </w:sdtPr>
+            <w:sdtEndPr/>
             <w:sdtContent>
               <w:p>
                 <w:sdt>
@@ -1415,6 +2301,7 @@
                     <w:id w:val="1044260181"/>
                     <w:citation/>
                   </w:sdtPr>
+                  <w:sdtEndPr/>
                   <w:sdtContent>
                     <w:r>
                       <w:fldChar w:fldCharType="begin"/>
@@ -1455,6 +2342,7 @@
                     <w:id w:val="108867327"/>
                     <w:citation/>
                   </w:sdtPr>
+                  <w:sdtEndPr/>
                   <w:sdtContent>
                     <w:r>
                       <w:fldChar w:fldCharType="begin"/>
@@ -1488,6 +2376,7 @@
                     <w:id w:val="1543168474"/>
                     <w:citation/>
                   </w:sdtPr>
+                  <w:sdtEndPr/>
                   <w:sdtContent>
                     <w:r>
                       <w:fldChar w:fldCharType="begin"/>
@@ -1521,6 +2410,7 @@
                     <w:id w:val="-941145938"/>
                     <w:citation/>
                   </w:sdtPr>
+                  <w:sdtEndPr/>
                   <w:sdtContent>
                     <w:r>
                       <w:fldChar w:fldCharType="begin"/>
@@ -1554,6 +2444,7 @@
                     <w:id w:val="2111698356"/>
                     <w:citation/>
                   </w:sdtPr>
+                  <w:sdtEndPr/>
                   <w:sdtContent>
                     <w:r>
                       <w:fldChar w:fldCharType="begin"/>
@@ -1587,6 +2478,7 @@
                     <w:id w:val="1891305720"/>
                     <w:citation/>
                   </w:sdtPr>
+                  <w:sdtEndPr/>
                   <w:sdtContent>
                     <w:r>
                       <w:fldChar w:fldCharType="begin"/>
@@ -1620,6 +2512,7 @@
                     <w:id w:val="-68354232"/>
                     <w:citation/>
                   </w:sdtPr>
+                  <w:sdtEndPr/>
                   <w:sdtContent>
                     <w:r>
                       <w:fldChar w:fldCharType="begin"/>
@@ -1653,6 +2546,7 @@
                     <w:id w:val="-354653613"/>
                     <w:citation/>
                   </w:sdtPr>
+                  <w:sdtEndPr/>
                   <w:sdtContent>
                     <w:r>
                       <w:fldChar w:fldCharType="begin"/>
@@ -1686,6 +2580,7 @@
                     <w:id w:val="-42443158"/>
                     <w:citation/>
                   </w:sdtPr>
+                  <w:sdtEndPr/>
                   <w:sdtContent>
                     <w:r>
                       <w:fldChar w:fldCharType="begin"/>
@@ -1719,6 +2614,7 @@
                     <w:id w:val="889302628"/>
                     <w:citation/>
                   </w:sdtPr>
+                  <w:sdtEndPr/>
                   <w:sdtContent>
                     <w:r>
                       <w:fldChar w:fldCharType="begin"/>
@@ -1752,6 +2648,7 @@
                     <w:id w:val="1868714684"/>
                     <w:citation/>
                   </w:sdtPr>
+                  <w:sdtEndPr/>
                   <w:sdtContent>
                     <w:r>
                       <w:fldChar w:fldCharType="begin"/>
@@ -1933,12 +2830,21 @@
       </w:rPr>
       <w:t xml:space="preserve"> – </w:t>
     </w:r>
+    <w:proofErr w:type="spellStart"/>
     <w:r>
       <w:rPr>
         <w:i/>
         <w:color w:val="7F7F7F" w:themeColor="text1" w:themeTint="80"/>
       </w:rPr>
-      <w:t>Encyclopedia of Modernism</w:t>
+      <w:t>Encyclopedia</w:t>
+    </w:r>
+    <w:proofErr w:type="spellEnd"/>
+    <w:r>
+      <w:rPr>
+        <w:i/>
+        <w:color w:val="7F7F7F" w:themeColor="text1" w:themeTint="80"/>
+      </w:rPr>
+      <w:t xml:space="preserve"> of Modernism</w:t>
     </w:r>
   </w:p>
   <w:p>
@@ -2579,6 +3485,7 @@
   <w:style w:type="character" w:default="1" w:styleId="DefaultParagraphFont">
     <w:name w:val="Default Paragraph Font"/>
     <w:uiPriority w:val="1"/>
+    <w:semiHidden/>
     <w:unhideWhenUsed/>
   </w:style>
   <w:style w:type="table" w:default="1" w:styleId="TableNormal">
@@ -3213,6 +4120,7 @@
   <w:style w:type="character" w:default="1" w:styleId="DefaultParagraphFont">
     <w:name w:val="Default Paragraph Font"/>
     <w:uiPriority w:val="1"/>
+    <w:semiHidden/>
     <w:unhideWhenUsed/>
   </w:style>
   <w:style w:type="table" w:default="1" w:styleId="TableNormal">
@@ -3963,7 +4871,7 @@
     <w:sig w:usb0="E10002FF" w:usb1="4000ACFF" w:usb2="00000009" w:usb3="00000000" w:csb0="0000019F" w:csb1="00000000"/>
   </w:font>
   <w:font w:name="Calibri Light">
-    <w:altName w:val="Consolas"/>
+    <w:panose1 w:val="020F0302020204030204"/>
     <w:charset w:val="00"/>
     <w:family w:val="auto"/>
     <w:pitch w:val="variable"/>
@@ -3973,7 +4881,7 @@
     <w:charset w:val="4E"/>
     <w:family w:val="auto"/>
     <w:pitch w:val="variable"/>
-    <w:sig w:usb0="E00002FF" w:usb1="6AC7FDFB" w:usb2="00000012" w:usb3="00000000" w:csb0="0002009F" w:csb1="00000000"/>
+    <w:sig w:usb0="00000001" w:usb1="08070000" w:usb2="00000010" w:usb3="00000000" w:csb0="00020000" w:csb1="00000000"/>
   </w:font>
   <w:font w:name="Lucida Grande">
     <w:panose1 w:val="020B0600040502020204"/>
@@ -3999,7 +4907,7 @@
     <w:charset w:val="4E"/>
     <w:family w:val="auto"/>
     <w:pitch w:val="variable"/>
-    <w:sig w:usb0="E00002FF" w:usb1="6AC7FDFB" w:usb2="00000012" w:usb3="00000000" w:csb0="0002009F" w:csb1="00000000"/>
+    <w:sig w:usb0="00000001" w:usb1="08070000" w:usb2="00000010" w:usb3="00000000" w:csb0="00020000" w:csb1="00000000"/>
   </w:font>
   <w:font w:name="Cambria">
     <w:panose1 w:val="02040503050406030204"/>
@@ -4023,6 +4931,10 @@
     <w:compatSetting w:name="enableOpenTypeFeatures" w:uri="http://schemas.microsoft.com/office/word" w:val="1"/>
     <w:compatSetting w:name="doNotFlipMirrorIndents" w:uri="http://schemas.microsoft.com/office/word" w:val="1"/>
   </w:compat>
+  <w:rsids>
+    <w:rsidRoot w:val="00264588"/>
+    <w:rsid w:val="00264588"/>
+  </w:rsids>
   <m:mathPr>
     <m:mathFont m:val="Cambria Math"/>
     <m:brkBin m:val="before"/>
@@ -4763,7 +5675,7 @@
   <a:extraClrSchemeLst/>
   <a:extLst>
     <a:ext uri="{05A4C25C-085E-4340-85A3-A5531E510DB2}">
-      <thm15:themeFamily xmlns:thm15="http://schemas.microsoft.com/office/thememl/2012/main" xmlns="" name="Office Theme" id="{62F939B6-93AF-4DB8-9C6B-D6C7DFDC589F}" vid="{4A3C46E8-61CC-4603-A589-7422A47A8E4A}"/>
+      <thm15:themeFamily xmlns="" xmlns:thm15="http://schemas.microsoft.com/office/thememl/2012/main" name="Office Theme" id="{62F939B6-93AF-4DB8-9C6B-D6C7DFDC589F}" vid="{4A3C46E8-61CC-4603-A589-7422A47A8E4A}"/>
     </a:ext>
   </a:extLst>
 </a:theme>
@@ -4966,7 +5878,7 @@
 </file>
 
 <file path=customXml/itemProps1.xml><?xml version="1.0" encoding="utf-8"?>
-<ds:datastoreItem xmlns:ds="http://schemas.openxmlformats.org/officeDocument/2006/customXml" ds:itemID="{E3F80854-296D-8F4A-903E-C017C1C9D04E}">
+<ds:datastoreItem xmlns:ds="http://schemas.openxmlformats.org/officeDocument/2006/customXml" ds:itemID="{9EEDF984-B0D0-BE43-A99A-82E6AEEB5284}">
   <ds:schemaRefs>
     <ds:schemaRef ds:uri="http://schemas.openxmlformats.org/officeDocument/2006/bibliography"/>
   </ds:schemaRefs>

</xml_diff>